<commit_message>
INGLES/2EVA/PRESENT PERFECT VS PAST SIMPLE.txt         INGLES/2EVA/SB P.133(4A + B4).txt         PSP/01-procesos/EjerciciosC/03-llamadas/Nacho         PSP/01-procesos/EjerciciosC/03-llamadas/Nacho.c
</commit_message>
<xml_diff>
--- a/PSP/C PARA EXAMEN/INDEX C1.docx
+++ b/PSP/C PARA EXAMEN/INDEX C1.docx
@@ -1,6 +1,6 @@
 
 <file path=word/document.xml><?xml version="1.0" encoding="utf-8"?>
-<w:document xmlns:wpc="http://schemas.microsoft.com/office/word/2010/wordprocessingCanvas" xmlns:cx="http://schemas.microsoft.com/office/drawing/2014/chartex" xmlns:cx1="http://schemas.microsoft.com/office/drawing/2015/9/8/chartex" xmlns:cx2="http://schemas.microsoft.com/office/drawing/2015/10/21/chartex" xmlns:cx3="http://schemas.microsoft.com/office/drawing/2016/5/9/chartex" xmlns:cx4="http://schemas.microsoft.com/office/drawing/2016/5/10/chartex" xmlns:cx5="http://schemas.microsoft.com/office/drawing/2016/5/11/chartex" xmlns:cx6="http://schemas.microsoft.com/office/drawing/2016/5/12/chartex" xmlns:cx7="http://schemas.microsoft.com/office/drawing/2016/5/13/chartex" xmlns:cx8="http://schemas.microsoft.com/office/drawing/2016/5/14/chartex" xmlns:mc="http://schemas.openxmlformats.org/markup-compatibility/2006" xmlns:aink="http://schemas.microsoft.com/office/drawing/2016/ink" xmlns:am3d="http://schemas.microsoft.com/office/drawing/2017/model3d" xmlns:o="urn:schemas-microsoft-com:office:office" xmlns:r="http://schemas.openxmlformats.org/officeDocument/2006/relationships" xmlns:m="http://schemas.openxmlformats.org/officeDocument/2006/math" xmlns:v="urn:schemas-microsoft-com:vml" xmlns:wp14="http://schemas.microsoft.com/office/word/2010/wordprocessingDrawing" xmlns:wp="http://schemas.openxmlformats.org/drawingml/2006/wordprocessingDrawing" xmlns:w10="urn:schemas-microsoft-com:office:word" xmlns:w="http://schemas.openxmlformats.org/wordprocessingml/2006/main" xmlns:w14="http://schemas.microsoft.com/office/word/2010/wordml" xmlns:w15="http://schemas.microsoft.com/office/word/2012/wordml" xmlns:w16cex="http://schemas.microsoft.com/office/word/2018/wordml/cex" xmlns:w16cid="http://schemas.microsoft.com/office/word/2016/wordml/cid" xmlns:w16="http://schemas.microsoft.com/office/word/2018/wordml" xmlns:w16sdtdh="http://schemas.microsoft.com/office/word/2020/wordml/sdtdatahash" xmlns:w16se="http://schemas.microsoft.com/office/word/2015/wordml/symex" xmlns:wpg="http://schemas.microsoft.com/office/word/2010/wordprocessingGroup" xmlns:wpi="http://schemas.microsoft.com/office/word/2010/wordprocessingInk" xmlns:wne="http://schemas.microsoft.com/office/word/2006/wordml" xmlns:wps="http://schemas.microsoft.com/office/word/2010/wordprocessingShape" mc:Ignorable="w14 w15 w16se w16cid w16 w16cex w16sdtdh wp14">
+<w:document xmlns:wpc="http://schemas.microsoft.com/office/word/2010/wordprocessingCanvas" xmlns:cx="http://schemas.microsoft.com/office/drawing/2014/chartex" xmlns:cx1="http://schemas.microsoft.com/office/drawing/2015/9/8/chartex" xmlns:cx2="http://schemas.microsoft.com/office/drawing/2015/10/21/chartex" xmlns:cx3="http://schemas.microsoft.com/office/drawing/2016/5/9/chartex" xmlns:cx4="http://schemas.microsoft.com/office/drawing/2016/5/10/chartex" xmlns:cx5="http://schemas.microsoft.com/office/drawing/2016/5/11/chartex" xmlns:cx6="http://schemas.microsoft.com/office/drawing/2016/5/12/chartex" xmlns:cx7="http://schemas.microsoft.com/office/drawing/2016/5/13/chartex" xmlns:cx8="http://schemas.microsoft.com/office/drawing/2016/5/14/chartex" xmlns:mc="http://schemas.openxmlformats.org/markup-compatibility/2006" xmlns:aink="http://schemas.microsoft.com/office/drawing/2016/ink" xmlns:am3d="http://schemas.microsoft.com/office/drawing/2017/model3d" xmlns:o="urn:schemas-microsoft-com:office:office" xmlns:oel="http://schemas.microsoft.com/office/2019/extlst" xmlns:r="http://schemas.openxmlformats.org/officeDocument/2006/relationships" xmlns:m="http://schemas.openxmlformats.org/officeDocument/2006/math" xmlns:v="urn:schemas-microsoft-com:vml" xmlns:wp14="http://schemas.microsoft.com/office/word/2010/wordprocessingDrawing" xmlns:wp="http://schemas.openxmlformats.org/drawingml/2006/wordprocessingDrawing" xmlns:w10="urn:schemas-microsoft-com:office:word" xmlns:w="http://schemas.openxmlformats.org/wordprocessingml/2006/main" xmlns:w14="http://schemas.microsoft.com/office/word/2010/wordml" xmlns:w15="http://schemas.microsoft.com/office/word/2012/wordml" xmlns:w16cex="http://schemas.microsoft.com/office/word/2018/wordml/cex" xmlns:w16cid="http://schemas.microsoft.com/office/word/2016/wordml/cid" xmlns:w16="http://schemas.microsoft.com/office/word/2018/wordml" xmlns:w16sdtdh="http://schemas.microsoft.com/office/word/2020/wordml/sdtdatahash" xmlns:w16se="http://schemas.microsoft.com/office/word/2015/wordml/symex" xmlns:wpg="http://schemas.microsoft.com/office/word/2010/wordprocessingGroup" xmlns:wpi="http://schemas.microsoft.com/office/word/2010/wordprocessingInk" xmlns:wne="http://schemas.microsoft.com/office/word/2006/wordml" xmlns:wps="http://schemas.microsoft.com/office/word/2010/wordprocessingShape" mc:Ignorable="w14 w15 w16se w16cid w16 w16cex w16sdtdh wp14">
   <w:body>
     <w:p>
       <w:pPr>
@@ -33,7 +33,6 @@
           <w:lang w:val="es-ES"/>
         </w:rPr>
       </w:pPr>
-      <w:proofErr w:type="gramStart"/>
       <w:r>
         <w:rPr>
           <w:lang w:val="es-ES"/>
@@ -44,14 +43,7 @@
         <w:rPr>
           <w:lang w:val="es-ES"/>
         </w:rPr>
-        <w:t>:</w:t>
-      </w:r>
-      <w:proofErr w:type="gramEnd"/>
-      <w:r>
-        <w:rPr>
-          <w:lang w:val="es-ES"/>
-        </w:rPr>
-        <w:t xml:space="preserve"> FGETS() CUIDADO QUE GUARDA HASTA \N </w:t>
+        <w:t xml:space="preserve">: FGETS() CUIDADO QUE GUARDA HASTA \N </w:t>
       </w:r>
     </w:p>
     <w:p>
@@ -66,7 +58,6 @@
           <w:lang w:val="es-ES"/>
         </w:rPr>
       </w:pPr>
-      <w:proofErr w:type="gramStart"/>
       <w:r>
         <w:rPr>
           <w:rFonts w:hint="eastAsia"/>
@@ -78,14 +69,7 @@
         <w:rPr>
           <w:lang w:val="es-ES"/>
         </w:rPr>
-        <w:t>ABLAMULTIPLICAR :</w:t>
-      </w:r>
-      <w:proofErr w:type="gramEnd"/>
-      <w:r>
-        <w:rPr>
-          <w:lang w:val="es-ES"/>
-        </w:rPr>
-        <w:t xml:space="preserve"> DOS VERSION DE FORK , UNO PADRE ENVIA MENSAJE TRAS EL FIN DE CUALQUIER HIJO</w:t>
+        <w:t>ABLAMULTIPLICAR : DOS VERSION DE FORK , UNO PADRE ENVIA MENSAJE TRAS EL FIN DE CUALQUIER HIJO</w:t>
       </w:r>
       <w:r>
         <w:rPr>
@@ -98,20 +82,7 @@
           <w:lang w:val="es-ES"/>
         </w:rPr>
         <w:tab/>
-      </w:r>
-      <w:proofErr w:type="gramStart"/>
-      <w:r>
-        <w:rPr>
-          <w:lang w:val="es-ES"/>
-        </w:rPr>
-        <w:t>WAIT(</w:t>
-      </w:r>
-      <w:proofErr w:type="gramEnd"/>
-      <w:r>
-        <w:rPr>
-          <w:lang w:val="es-ES"/>
-        </w:rPr>
-        <w:t>), WATPID()</w:t>
+        <w:t>WAIT(), WATPID()</w:t>
       </w:r>
     </w:p>
     <w:p>
@@ -152,7 +123,6 @@
           <w:lang w:val="es-ES"/>
         </w:rPr>
       </w:pPr>
-      <w:proofErr w:type="gramStart"/>
       <w:r>
         <w:rPr>
           <w:rFonts w:hint="eastAsia"/>
@@ -164,14 +134,7 @@
         <w:rPr>
           <w:lang w:val="es-ES"/>
         </w:rPr>
-        <w:t>INARIO :</w:t>
-      </w:r>
-      <w:proofErr w:type="gramEnd"/>
-      <w:r>
-        <w:rPr>
-          <w:lang w:val="es-ES"/>
-        </w:rPr>
-        <w:t xml:space="preserve"> HAY EXPLICACION DE USO DE FOPEND,FWRITE…</w:t>
+        <w:t>INARIO : HAY EXPLICACION DE USO DE FOPEND,FWRITE…</w:t>
       </w:r>
     </w:p>
     <w:p>
@@ -186,7 +149,6 @@
           <w:lang w:val="es-ES"/>
         </w:rPr>
       </w:pPr>
-      <w:proofErr w:type="gramStart"/>
       <w:r>
         <w:rPr>
           <w:rFonts w:hint="eastAsia"/>
@@ -198,14 +160,7 @@
         <w:rPr>
           <w:lang w:val="es-ES"/>
         </w:rPr>
-        <w:t>IGNAL :</w:t>
-      </w:r>
-      <w:proofErr w:type="gramEnd"/>
-      <w:r>
-        <w:rPr>
-          <w:lang w:val="es-ES"/>
-        </w:rPr>
-        <w:t xml:space="preserve"> USO DE METODO KILL();</w:t>
+        <w:t>IGNAL : USO DE METODO KILL();</w:t>
       </w:r>
     </w:p>
     <w:p>
@@ -246,7 +201,6 @@
           <w:lang w:val="es-ES"/>
         </w:rPr>
       </w:pPr>
-      <w:proofErr w:type="gramStart"/>
       <w:r>
         <w:rPr>
           <w:rFonts w:hint="eastAsia"/>
@@ -258,14 +212,7 @@
         <w:rPr>
           <w:lang w:val="es-ES"/>
         </w:rPr>
-        <w:t>EDIRECCION :</w:t>
-      </w:r>
-      <w:proofErr w:type="gramEnd"/>
-      <w:r>
-        <w:rPr>
-          <w:lang w:val="es-ES"/>
-        </w:rPr>
-        <w:t xml:space="preserve"> INCLUYE EJECUCION DE PROGRAMA CON EXECVP();</w:t>
+        <w:t>EDIRECCION : INCLUYE EJECUCION DE PROGRAMA CON EXECVP();</w:t>
       </w:r>
       <w:r>
         <w:rPr>
@@ -287,19 +234,11 @@
           <w:lang w:val="es-ES"/>
         </w:rPr>
       </w:pPr>
-      <w:proofErr w:type="gramStart"/>
-      <w:r>
-        <w:rPr>
-          <w:lang w:val="es-ES"/>
-        </w:rPr>
-        <w:t>PIPEECONREDIRECCION :</w:t>
-      </w:r>
-      <w:proofErr w:type="gramEnd"/>
-      <w:r>
-        <w:rPr>
-          <w:lang w:val="es-ES"/>
-        </w:rPr>
-        <w:t xml:space="preserve"> HAY EJEMPLO DE USO DE SPRINTF();</w:t>
+      <w:r>
+        <w:rPr>
+          <w:lang w:val="es-ES"/>
+        </w:rPr>
+        <w:t>PIPEECONREDIRECCION : HAY EJEMPLO DE USO DE SPRINTF();</w:t>
       </w:r>
       <w:r>
         <w:rPr>
@@ -391,27 +330,12 @@
         <w:rPr>
           <w:lang w:val="es-ES"/>
         </w:rPr>
-        <w:t xml:space="preserve">NTRENAMIENTO7 DOS PIPE EN UN </w:t>
-      </w:r>
-      <w:proofErr w:type="gramStart"/>
-      <w:r>
-        <w:rPr>
-          <w:lang w:val="es-ES"/>
-        </w:rPr>
-        <w:t>FORK(</w:t>
-      </w:r>
-      <w:proofErr w:type="gramEnd"/>
-      <w:r>
-        <w:rPr>
-          <w:lang w:val="es-ES"/>
-        </w:rPr>
-        <w:t>)</w:t>
-      </w:r>
-    </w:p>
-    <w:p>
-      <w:pPr>
-        <w:rPr>
-          <w:rFonts w:hint="eastAsia"/>
+        <w:t>NTRENAMIENTO7 DOS PIPE EN UN FORK()</w:t>
+      </w:r>
+    </w:p>
+    <w:p>
+      <w:pPr>
+        <w:rPr>
           <w:lang w:val="es-ES"/>
         </w:rPr>
       </w:pPr>
@@ -476,29 +400,7 @@
           <w:szCs w:val="24"/>
           <w:lang w:val="es-ES"/>
         </w:rPr>
-        <w:t>SI QUIERES COPIAR UNA CADENA A UNA ARRAY DE CHAR SE USA STRCPY(CHAR[</w:t>
-      </w:r>
-      <w:proofErr w:type="gramStart"/>
-      <w:r>
-        <w:rPr>
-          <w:rFonts w:ascii="Arial" w:hAnsi="Arial" w:cs="Arial"/>
-          <w:color w:val="000000" w:themeColor="text1"/>
-          <w:sz w:val="24"/>
-          <w:szCs w:val="24"/>
-          <w:lang w:val="es-ES"/>
-        </w:rPr>
-        <w:t>],CADENA</w:t>
-      </w:r>
-      <w:proofErr w:type="gramEnd"/>
-      <w:r>
-        <w:rPr>
-          <w:rFonts w:ascii="Arial" w:hAnsi="Arial" w:cs="Arial"/>
-          <w:color w:val="000000" w:themeColor="text1"/>
-          <w:sz w:val="24"/>
-          <w:szCs w:val="24"/>
-          <w:lang w:val="es-ES"/>
-        </w:rPr>
-        <w:t>);</w:t>
+        <w:t>SI QUIERES COPIAR UNA CADENA A UNA ARRAY DE CHAR SE USA STRCPY(CHAR[],CADENA);</w:t>
       </w:r>
     </w:p>
     <w:p>
@@ -530,112 +432,27 @@
         </w:tabs>
         <w:jc w:val="left"/>
         <w:rPr>
-          <w:rFonts w:ascii="Arial" w:eastAsia="宋体" w:hAnsi="Arial" w:cs="Arial"/>
+          <w:rFonts w:ascii="Arial" w:eastAsia="SimSun" w:hAnsi="Arial" w:cs="Arial"/>
           <w:color w:val="000000" w:themeColor="text1"/>
           <w:kern w:val="0"/>
           <w:sz w:val="24"/>
           <w:szCs w:val="24"/>
         </w:rPr>
       </w:pPr>
-      <w:proofErr w:type="gramStart"/>
-      <w:r>
-        <w:rPr>
-          <w:rFonts w:ascii="Arial" w:eastAsia="宋体" w:hAnsi="Arial" w:cs="Arial"/>
+      <w:r>
+        <w:rPr>
+          <w:rFonts w:ascii="Arial" w:eastAsia="SimSun" w:hAnsi="Arial" w:cs="Arial"/>
           <w:color w:val="000000" w:themeColor="text1"/>
           <w:kern w:val="0"/>
           <w:sz w:val="24"/>
           <w:szCs w:val="24"/>
           <w:bdr w:val="single" w:sz="2" w:space="0" w:color="D9D9E3" w:frame="1"/>
         </w:rPr>
-        <w:t>write(</w:t>
-      </w:r>
-      <w:proofErr w:type="gramEnd"/>
-      <w:r>
-        <w:rPr>
-          <w:rFonts w:ascii="Arial" w:eastAsia="宋体" w:hAnsi="Arial" w:cs="Arial"/>
-          <w:color w:val="000000" w:themeColor="text1"/>
-          <w:kern w:val="0"/>
-          <w:sz w:val="24"/>
-          <w:szCs w:val="24"/>
-          <w:bdr w:val="single" w:sz="2" w:space="0" w:color="D9D9E3" w:frame="1"/>
-        </w:rPr>
-        <w:t xml:space="preserve">int </w:t>
-      </w:r>
-      <w:proofErr w:type="spellStart"/>
-      <w:r>
-        <w:rPr>
-          <w:rFonts w:ascii="Arial" w:eastAsia="宋体" w:hAnsi="Arial" w:cs="Arial"/>
-          <w:color w:val="000000" w:themeColor="text1"/>
-          <w:kern w:val="0"/>
-          <w:sz w:val="24"/>
-          <w:szCs w:val="24"/>
-          <w:bdr w:val="single" w:sz="2" w:space="0" w:color="D9D9E3" w:frame="1"/>
-        </w:rPr>
-        <w:t>fd</w:t>
-      </w:r>
-      <w:proofErr w:type="spellEnd"/>
-      <w:r>
-        <w:rPr>
-          <w:rFonts w:ascii="Arial" w:eastAsia="宋体" w:hAnsi="Arial" w:cs="Arial"/>
-          <w:color w:val="000000" w:themeColor="text1"/>
-          <w:kern w:val="0"/>
-          <w:sz w:val="24"/>
-          <w:szCs w:val="24"/>
-          <w:bdr w:val="single" w:sz="2" w:space="0" w:color="D9D9E3" w:frame="1"/>
-        </w:rPr>
-        <w:t>, const void *</w:t>
-      </w:r>
-      <w:proofErr w:type="spellStart"/>
-      <w:r>
-        <w:rPr>
-          <w:rFonts w:ascii="Arial" w:eastAsia="宋体" w:hAnsi="Arial" w:cs="Arial"/>
-          <w:color w:val="000000" w:themeColor="text1"/>
-          <w:kern w:val="0"/>
-          <w:sz w:val="24"/>
-          <w:szCs w:val="24"/>
-          <w:bdr w:val="single" w:sz="2" w:space="0" w:color="D9D9E3" w:frame="1"/>
-        </w:rPr>
-        <w:t>buf</w:t>
-      </w:r>
-      <w:proofErr w:type="spellEnd"/>
-      <w:r>
-        <w:rPr>
-          <w:rFonts w:ascii="Arial" w:eastAsia="宋体" w:hAnsi="Arial" w:cs="Arial"/>
-          <w:color w:val="000000" w:themeColor="text1"/>
-          <w:kern w:val="0"/>
-          <w:sz w:val="24"/>
-          <w:szCs w:val="24"/>
-          <w:bdr w:val="single" w:sz="2" w:space="0" w:color="D9D9E3" w:frame="1"/>
-        </w:rPr>
-        <w:t xml:space="preserve">, </w:t>
-      </w:r>
-      <w:proofErr w:type="spellStart"/>
-      <w:r>
-        <w:rPr>
-          <w:rFonts w:ascii="Arial" w:eastAsia="宋体" w:hAnsi="Arial" w:cs="Arial"/>
-          <w:color w:val="000000" w:themeColor="text1"/>
-          <w:kern w:val="0"/>
-          <w:sz w:val="24"/>
-          <w:szCs w:val="24"/>
-          <w:bdr w:val="single" w:sz="2" w:space="0" w:color="D9D9E3" w:frame="1"/>
-        </w:rPr>
-        <w:t>size_t</w:t>
-      </w:r>
-      <w:proofErr w:type="spellEnd"/>
-      <w:r>
-        <w:rPr>
-          <w:rFonts w:ascii="Arial" w:eastAsia="宋体" w:hAnsi="Arial" w:cs="Arial"/>
-          <w:color w:val="000000" w:themeColor="text1"/>
-          <w:kern w:val="0"/>
-          <w:sz w:val="24"/>
-          <w:szCs w:val="24"/>
-          <w:bdr w:val="single" w:sz="2" w:space="0" w:color="D9D9E3" w:frame="1"/>
-        </w:rPr>
-        <w:t xml:space="preserve"> count)</w:t>
-      </w:r>
-      <w:r>
-        <w:rPr>
-          <w:rFonts w:ascii="Arial" w:eastAsia="宋体" w:hAnsi="Arial" w:cs="Arial"/>
+        <w:t>write(int fd, const void *buf, size_t count)</w:t>
+      </w:r>
+      <w:r>
+        <w:rPr>
+          <w:rFonts w:ascii="Arial" w:eastAsia="SimSun" w:hAnsi="Arial" w:cs="Arial"/>
           <w:color w:val="000000" w:themeColor="text1"/>
           <w:kern w:val="0"/>
           <w:sz w:val="24"/>
@@ -660,7 +477,7 @@
         </w:pBdr>
         <w:jc w:val="left"/>
         <w:rPr>
-          <w:rFonts w:ascii="Arial" w:eastAsia="宋体" w:hAnsi="Arial" w:cs="Arial"/>
+          <w:rFonts w:ascii="Arial" w:eastAsia="SimSun" w:hAnsi="Arial" w:cs="Arial"/>
           <w:color w:val="000000" w:themeColor="text1"/>
           <w:kern w:val="0"/>
           <w:sz w:val="24"/>
@@ -668,10 +485,9 @@
           <w:lang w:val="es-ES"/>
         </w:rPr>
       </w:pPr>
-      <w:proofErr w:type="spellStart"/>
-      <w:r>
-        <w:rPr>
-          <w:rFonts w:ascii="Arial" w:eastAsia="宋体" w:hAnsi="Arial" w:cs="Arial"/>
+      <w:r>
+        <w:rPr>
+          <w:rFonts w:ascii="Arial" w:eastAsia="SimSun" w:hAnsi="Arial" w:cs="Arial"/>
           <w:b/>
           <w:bCs/>
           <w:color w:val="000000" w:themeColor="text1"/>
@@ -683,10 +499,9 @@
         </w:rPr>
         <w:t>fd</w:t>
       </w:r>
-      <w:proofErr w:type="spellEnd"/>
-      <w:r>
-        <w:rPr>
-          <w:rFonts w:ascii="Arial" w:eastAsia="宋体" w:hAnsi="Arial" w:cs="Arial"/>
+      <w:r>
+        <w:rPr>
+          <w:rFonts w:ascii="Arial" w:eastAsia="SimSun" w:hAnsi="Arial" w:cs="Arial"/>
           <w:color w:val="000000" w:themeColor="text1"/>
           <w:kern w:val="0"/>
           <w:sz w:val="24"/>
@@ -711,7 +526,7 @@
         </w:pBdr>
         <w:jc w:val="left"/>
         <w:rPr>
-          <w:rFonts w:ascii="Arial" w:eastAsia="宋体" w:hAnsi="Arial" w:cs="Arial"/>
+          <w:rFonts w:ascii="Arial" w:eastAsia="SimSun" w:hAnsi="Arial" w:cs="Arial"/>
           <w:color w:val="000000" w:themeColor="text1"/>
           <w:kern w:val="0"/>
           <w:sz w:val="24"/>
@@ -719,10 +534,9 @@
           <w:lang w:val="es-ES"/>
         </w:rPr>
       </w:pPr>
-      <w:proofErr w:type="spellStart"/>
-      <w:r>
-        <w:rPr>
-          <w:rFonts w:ascii="Arial" w:eastAsia="宋体" w:hAnsi="Arial" w:cs="Arial"/>
+      <w:r>
+        <w:rPr>
+          <w:rFonts w:ascii="Arial" w:eastAsia="SimSun" w:hAnsi="Arial" w:cs="Arial"/>
           <w:b/>
           <w:bCs/>
           <w:color w:val="000000" w:themeColor="text1"/>
@@ -734,10 +548,9 @@
         </w:rPr>
         <w:t>buf</w:t>
       </w:r>
-      <w:proofErr w:type="spellEnd"/>
-      <w:r>
-        <w:rPr>
-          <w:rFonts w:ascii="Arial" w:eastAsia="宋体" w:hAnsi="Arial" w:cs="Arial"/>
+      <w:r>
+        <w:rPr>
+          <w:rFonts w:ascii="Arial" w:eastAsia="SimSun" w:hAnsi="Arial" w:cs="Arial"/>
           <w:color w:val="000000" w:themeColor="text1"/>
           <w:kern w:val="0"/>
           <w:sz w:val="24"/>
@@ -762,7 +575,7 @@
         </w:pBdr>
         <w:jc w:val="left"/>
         <w:rPr>
-          <w:rFonts w:ascii="Arial" w:eastAsia="宋体" w:hAnsi="Arial" w:cs="Arial"/>
+          <w:rFonts w:ascii="Arial" w:eastAsia="SimSun" w:hAnsi="Arial" w:cs="Arial"/>
           <w:color w:val="000000" w:themeColor="text1"/>
           <w:kern w:val="0"/>
           <w:sz w:val="24"/>
@@ -770,10 +583,9 @@
           <w:lang w:val="es-ES"/>
         </w:rPr>
       </w:pPr>
-      <w:proofErr w:type="spellStart"/>
-      <w:r>
-        <w:rPr>
-          <w:rFonts w:ascii="Arial" w:eastAsia="宋体" w:hAnsi="Arial" w:cs="Arial"/>
+      <w:r>
+        <w:rPr>
+          <w:rFonts w:ascii="Arial" w:eastAsia="SimSun" w:hAnsi="Arial" w:cs="Arial"/>
           <w:b/>
           <w:bCs/>
           <w:color w:val="000000" w:themeColor="text1"/>
@@ -785,10 +597,9 @@
         </w:rPr>
         <w:t>count</w:t>
       </w:r>
-      <w:proofErr w:type="spellEnd"/>
-      <w:r>
-        <w:rPr>
-          <w:rFonts w:ascii="Arial" w:eastAsia="宋体" w:hAnsi="Arial" w:cs="Arial"/>
+      <w:r>
+        <w:rPr>
+          <w:rFonts w:ascii="Arial" w:eastAsia="SimSun" w:hAnsi="Arial" w:cs="Arial"/>
           <w:color w:val="000000" w:themeColor="text1"/>
           <w:kern w:val="0"/>
           <w:sz w:val="24"/>
@@ -808,49 +619,15 @@
           <w:lang w:val="es-ES"/>
         </w:rPr>
       </w:pPr>
-      <w:proofErr w:type="spellStart"/>
-      <w:r>
-        <w:rPr>
-          <w:rFonts w:ascii="Arial" w:hAnsi="Arial" w:cs="Arial"/>
-          <w:color w:val="000000" w:themeColor="text1"/>
-          <w:sz w:val="24"/>
-          <w:szCs w:val="24"/>
-          <w:lang w:val="es-ES"/>
-        </w:rPr>
-        <w:t>scanf</w:t>
-      </w:r>
-      <w:proofErr w:type="spellEnd"/>
-      <w:r>
-        <w:rPr>
-          <w:rFonts w:ascii="Arial" w:hAnsi="Arial" w:cs="Arial"/>
-          <w:color w:val="000000" w:themeColor="text1"/>
-          <w:sz w:val="24"/>
-          <w:szCs w:val="24"/>
-          <w:lang w:val="es-ES"/>
-        </w:rPr>
-        <w:t xml:space="preserve"> en lugar de </w:t>
-      </w:r>
-      <w:proofErr w:type="spellStart"/>
-      <w:r>
-        <w:rPr>
-          <w:rFonts w:ascii="Arial" w:hAnsi="Arial" w:cs="Arial"/>
-          <w:color w:val="000000" w:themeColor="text1"/>
-          <w:sz w:val="24"/>
-          <w:szCs w:val="24"/>
-          <w:lang w:val="es-ES"/>
-        </w:rPr>
-        <w:t>fgets</w:t>
-      </w:r>
-      <w:proofErr w:type="spellEnd"/>
-      <w:r>
-        <w:rPr>
-          <w:rFonts w:ascii="Arial" w:hAnsi="Arial" w:cs="Arial"/>
-          <w:color w:val="000000" w:themeColor="text1"/>
-          <w:sz w:val="24"/>
-          <w:szCs w:val="24"/>
-          <w:lang w:val="es-ES"/>
-        </w:rPr>
-        <w:t xml:space="preserve"> para leer el número desde la entrada estándar.</w:t>
+      <w:r>
+        <w:rPr>
+          <w:rFonts w:ascii="Arial" w:hAnsi="Arial" w:cs="Arial"/>
+          <w:color w:val="000000" w:themeColor="text1"/>
+          <w:sz w:val="24"/>
+          <w:szCs w:val="24"/>
+          <w:lang w:val="es-ES"/>
+        </w:rPr>
+        <w:t>scanf en lugar de fgets para leer el número desde la entrada estándar.</w:t>
       </w:r>
     </w:p>
     <w:p>
@@ -872,128 +649,7 @@
           <w:lang w:val="es-ES"/>
         </w:rPr>
         <w:tab/>
-      </w:r>
-      <w:proofErr w:type="spellStart"/>
-      <w:proofErr w:type="gramStart"/>
-      <w:r>
-        <w:rPr>
-          <w:rFonts w:ascii="Arial" w:hAnsi="Arial" w:cs="Arial"/>
-          <w:color w:val="000000" w:themeColor="text1"/>
-          <w:sz w:val="24"/>
-          <w:szCs w:val="24"/>
-          <w:lang w:val="es-ES"/>
-        </w:rPr>
-        <w:t>scanf</w:t>
-      </w:r>
-      <w:proofErr w:type="spellEnd"/>
-      <w:r>
-        <w:rPr>
-          <w:rFonts w:ascii="Arial" w:hAnsi="Arial" w:cs="Arial"/>
-          <w:color w:val="000000" w:themeColor="text1"/>
-          <w:sz w:val="24"/>
-          <w:szCs w:val="24"/>
-          <w:lang w:val="es-ES"/>
-        </w:rPr>
-        <w:t>(</w:t>
-      </w:r>
-      <w:proofErr w:type="gramEnd"/>
-      <w:r>
-        <w:rPr>
-          <w:rFonts w:ascii="Arial" w:hAnsi="Arial" w:cs="Arial"/>
-          <w:color w:val="000000" w:themeColor="text1"/>
-          <w:sz w:val="24"/>
-          <w:szCs w:val="24"/>
-          <w:lang w:val="es-ES"/>
-        </w:rPr>
-        <w:t>"%d", &amp;</w:t>
-      </w:r>
-      <w:proofErr w:type="spellStart"/>
-      <w:r>
-        <w:rPr>
-          <w:rFonts w:ascii="Arial" w:hAnsi="Arial" w:cs="Arial"/>
-          <w:color w:val="000000" w:themeColor="text1"/>
-          <w:sz w:val="24"/>
-          <w:szCs w:val="24"/>
-          <w:lang w:val="es-ES"/>
-        </w:rPr>
-        <w:t>numero_a_enviar</w:t>
-      </w:r>
-      <w:proofErr w:type="spellEnd"/>
-      <w:r>
-        <w:rPr>
-          <w:rFonts w:ascii="Arial" w:hAnsi="Arial" w:cs="Arial"/>
-          <w:color w:val="000000" w:themeColor="text1"/>
-          <w:sz w:val="24"/>
-          <w:szCs w:val="24"/>
-          <w:lang w:val="es-ES"/>
-        </w:rPr>
-        <w:t xml:space="preserve">);    </w:t>
-      </w:r>
-      <w:proofErr w:type="spellStart"/>
-      <w:r>
-        <w:rPr>
-          <w:rFonts w:ascii="Arial" w:hAnsi="Arial" w:cs="Arial"/>
-          <w:color w:val="000000" w:themeColor="text1"/>
-          <w:sz w:val="24"/>
-          <w:szCs w:val="24"/>
-          <w:lang w:val="es-ES"/>
-        </w:rPr>
-        <w:t>fgets</w:t>
-      </w:r>
-      <w:proofErr w:type="spellEnd"/>
-      <w:r>
-        <w:rPr>
-          <w:rFonts w:ascii="Arial" w:hAnsi="Arial" w:cs="Arial"/>
-          <w:color w:val="000000" w:themeColor="text1"/>
-          <w:sz w:val="24"/>
-          <w:szCs w:val="24"/>
-          <w:lang w:val="es-ES"/>
-        </w:rPr>
-        <w:t>(</w:t>
-      </w:r>
-      <w:proofErr w:type="spellStart"/>
-      <w:r>
-        <w:rPr>
-          <w:rFonts w:ascii="Arial" w:hAnsi="Arial" w:cs="Arial"/>
-          <w:color w:val="000000" w:themeColor="text1"/>
-          <w:sz w:val="24"/>
-          <w:szCs w:val="24"/>
-          <w:lang w:val="es-ES"/>
-        </w:rPr>
-        <w:t>cadena,sizeof</w:t>
-      </w:r>
-      <w:proofErr w:type="spellEnd"/>
-      <w:r>
-        <w:rPr>
-          <w:rFonts w:ascii="Arial" w:hAnsi="Arial" w:cs="Arial"/>
-          <w:color w:val="000000" w:themeColor="text1"/>
-          <w:sz w:val="24"/>
-          <w:szCs w:val="24"/>
-          <w:lang w:val="es-ES"/>
-        </w:rPr>
-        <w:t>(cadena),</w:t>
-      </w:r>
-      <w:proofErr w:type="spellStart"/>
-      <w:r>
-        <w:rPr>
-          <w:rFonts w:ascii="Arial" w:hAnsi="Arial" w:cs="Arial"/>
-          <w:color w:val="000000" w:themeColor="text1"/>
-          <w:sz w:val="24"/>
-          <w:szCs w:val="24"/>
-          <w:lang w:val="es-ES"/>
-        </w:rPr>
-        <w:t>stdin</w:t>
-      </w:r>
-      <w:proofErr w:type="spellEnd"/>
-      <w:r>
-        <w:rPr>
-          <w:rFonts w:ascii="Arial" w:hAnsi="Arial" w:cs="Arial"/>
-          <w:color w:val="000000" w:themeColor="text1"/>
-          <w:sz w:val="24"/>
-          <w:szCs w:val="24"/>
-          <w:lang w:val="es-ES"/>
-        </w:rPr>
-        <w:t>);</w:t>
+        <w:t>scanf("%d", &amp;numero_a_enviar);    fgets(cadena,sizeof(cadena),stdin);</w:t>
       </w:r>
     </w:p>
     <w:p>
@@ -1027,7 +683,6 @@
         </w:rPr>
         <w:t xml:space="preserve">Necesitas utilizar funciones como </w:t>
       </w:r>
-      <w:proofErr w:type="spellStart"/>
       <w:r>
         <w:rPr>
           <w:rStyle w:val="CdigoHTML"/>
@@ -1040,7 +695,6 @@
         </w:rPr>
         <w:t>sprintf</w:t>
       </w:r>
-      <w:proofErr w:type="spellEnd"/>
       <w:r>
         <w:rPr>
           <w:rFonts w:ascii="Arial" w:hAnsi="Arial" w:cs="Arial"/>
@@ -1066,709 +720,323 @@
           <w:sz w:val="24"/>
           <w:szCs w:val="24"/>
         </w:rPr>
-        <w:t xml:space="preserve">        char </w:t>
-      </w:r>
-      <w:proofErr w:type="spellStart"/>
-      <w:proofErr w:type="gramStart"/>
-      <w:r>
-        <w:rPr>
-          <w:rFonts w:ascii="Arial" w:hAnsi="Arial" w:cs="Arial"/>
-          <w:sz w:val="24"/>
-          <w:szCs w:val="24"/>
-        </w:rPr>
-        <w:t>nombreArchivo</w:t>
-      </w:r>
-      <w:proofErr w:type="spellEnd"/>
-      <w:r>
-        <w:rPr>
-          <w:rFonts w:ascii="Arial" w:hAnsi="Arial" w:cs="Arial"/>
-          <w:sz w:val="24"/>
-          <w:szCs w:val="24"/>
-        </w:rPr>
-        <w:t>[</w:t>
-      </w:r>
-      <w:proofErr w:type="gramEnd"/>
-      <w:r>
-        <w:rPr>
-          <w:rFonts w:ascii="Arial" w:hAnsi="Arial" w:cs="Arial"/>
-          <w:sz w:val="24"/>
-          <w:szCs w:val="24"/>
-        </w:rPr>
-        <w:t xml:space="preserve">20]; // </w:t>
-      </w:r>
-      <w:proofErr w:type="spellStart"/>
-      <w:r>
-        <w:rPr>
-          <w:rFonts w:ascii="Arial" w:hAnsi="Arial" w:cs="Arial"/>
-          <w:sz w:val="24"/>
-          <w:szCs w:val="24"/>
-        </w:rPr>
-        <w:t>Suficientemente</w:t>
-      </w:r>
-      <w:proofErr w:type="spellEnd"/>
-      <w:r>
-        <w:rPr>
-          <w:rFonts w:ascii="Arial" w:hAnsi="Arial" w:cs="Arial"/>
-          <w:sz w:val="24"/>
-          <w:szCs w:val="24"/>
-        </w:rPr>
-        <w:t xml:space="preserve"> </w:t>
-      </w:r>
-      <w:proofErr w:type="spellStart"/>
-      <w:r>
-        <w:rPr>
-          <w:rFonts w:ascii="Arial" w:hAnsi="Arial" w:cs="Arial"/>
-          <w:sz w:val="24"/>
-          <w:szCs w:val="24"/>
-        </w:rPr>
-        <w:t>grande</w:t>
-      </w:r>
-      <w:proofErr w:type="spellEnd"/>
-      <w:r>
-        <w:rPr>
-          <w:rFonts w:ascii="Arial" w:hAnsi="Arial" w:cs="Arial"/>
-          <w:sz w:val="24"/>
-          <w:szCs w:val="24"/>
-        </w:rPr>
-        <w:t xml:space="preserve"> para "</w:t>
-      </w:r>
-      <w:proofErr w:type="spellStart"/>
-      <w:r>
-        <w:rPr>
-          <w:rFonts w:ascii="Arial" w:hAnsi="Arial" w:cs="Arial"/>
-          <w:sz w:val="24"/>
-          <w:szCs w:val="24"/>
-        </w:rPr>
-        <w:t>datos</w:t>
-      </w:r>
-      <w:proofErr w:type="spellEnd"/>
-      <w:r>
-        <w:rPr>
-          <w:rFonts w:ascii="Arial" w:hAnsi="Arial" w:cs="Arial"/>
-          <w:sz w:val="24"/>
-          <w:szCs w:val="24"/>
-        </w:rPr>
-        <w:t xml:space="preserve">" + </w:t>
-      </w:r>
-      <w:proofErr w:type="spellStart"/>
-      <w:r>
-        <w:rPr>
-          <w:rFonts w:ascii="Arial" w:hAnsi="Arial" w:cs="Arial"/>
-          <w:sz w:val="24"/>
-          <w:szCs w:val="24"/>
-        </w:rPr>
-        <w:t>número</w:t>
-      </w:r>
-      <w:proofErr w:type="spellEnd"/>
-      <w:r>
-        <w:rPr>
-          <w:rFonts w:ascii="Arial" w:hAnsi="Arial" w:cs="Arial"/>
-          <w:sz w:val="24"/>
-          <w:szCs w:val="24"/>
-        </w:rPr>
-        <w:t xml:space="preserve"> + ".txt"</w:t>
-      </w:r>
-    </w:p>
-    <w:p>
-      <w:pPr>
-        <w:rPr>
-          <w:rFonts w:ascii="Arial" w:hAnsi="Arial" w:cs="Arial"/>
-          <w:sz w:val="24"/>
-          <w:szCs w:val="24"/>
-        </w:rPr>
-      </w:pPr>
-    </w:p>
-    <w:p>
-      <w:pPr>
-        <w:rPr>
-          <w:rFonts w:ascii="Arial" w:hAnsi="Arial" w:cs="Arial"/>
-          <w:sz w:val="24"/>
-          <w:szCs w:val="24"/>
-        </w:rPr>
-      </w:pPr>
-      <w:r>
-        <w:rPr>
-          <w:rFonts w:ascii="Arial" w:hAnsi="Arial" w:cs="Arial"/>
-          <w:sz w:val="24"/>
-          <w:szCs w:val="24"/>
-        </w:rPr>
-        <w:t xml:space="preserve">        // </w:t>
-      </w:r>
-      <w:proofErr w:type="spellStart"/>
-      <w:r>
-        <w:rPr>
-          <w:rFonts w:ascii="Arial" w:hAnsi="Arial" w:cs="Arial"/>
-          <w:sz w:val="24"/>
-          <w:szCs w:val="24"/>
-        </w:rPr>
-        <w:t>sprintf</w:t>
-      </w:r>
-      <w:proofErr w:type="spellEnd"/>
-      <w:r>
-        <w:rPr>
-          <w:rFonts w:ascii="Arial" w:hAnsi="Arial" w:cs="Arial"/>
-          <w:sz w:val="24"/>
-          <w:szCs w:val="24"/>
-        </w:rPr>
-        <w:t xml:space="preserve"> </w:t>
-      </w:r>
-      <w:proofErr w:type="spellStart"/>
-      <w:r>
-        <w:rPr>
-          <w:rFonts w:ascii="Arial" w:hAnsi="Arial" w:cs="Arial"/>
-          <w:sz w:val="24"/>
-          <w:szCs w:val="24"/>
-        </w:rPr>
-        <w:t>Parámetros</w:t>
-      </w:r>
-      <w:proofErr w:type="spellEnd"/>
-      <w:r>
-        <w:rPr>
-          <w:rFonts w:ascii="Arial" w:hAnsi="Arial" w:cs="Arial"/>
-          <w:sz w:val="24"/>
-          <w:szCs w:val="24"/>
-        </w:rPr>
-        <w:t xml:space="preserve">: La </w:t>
-      </w:r>
-      <w:proofErr w:type="spellStart"/>
-      <w:r>
-        <w:rPr>
-          <w:rFonts w:ascii="Arial" w:hAnsi="Arial" w:cs="Arial"/>
-          <w:sz w:val="24"/>
-          <w:szCs w:val="24"/>
-        </w:rPr>
-        <w:t>cadena</w:t>
-      </w:r>
-      <w:proofErr w:type="spellEnd"/>
-      <w:r>
-        <w:rPr>
-          <w:rFonts w:ascii="Arial" w:hAnsi="Arial" w:cs="Arial"/>
-          <w:sz w:val="24"/>
-          <w:szCs w:val="24"/>
-        </w:rPr>
-        <w:t xml:space="preserve"> de </w:t>
-      </w:r>
-      <w:proofErr w:type="spellStart"/>
-      <w:r>
-        <w:rPr>
-          <w:rFonts w:ascii="Arial" w:hAnsi="Arial" w:cs="Arial"/>
-          <w:sz w:val="24"/>
-          <w:szCs w:val="24"/>
-        </w:rPr>
-        <w:t>destino</w:t>
-      </w:r>
-      <w:proofErr w:type="spellEnd"/>
-      <w:r>
-        <w:rPr>
-          <w:rFonts w:ascii="Arial" w:hAnsi="Arial" w:cs="Arial"/>
-          <w:sz w:val="24"/>
-          <w:szCs w:val="24"/>
-        </w:rPr>
-        <w:t xml:space="preserve">, la </w:t>
-      </w:r>
-      <w:proofErr w:type="spellStart"/>
-      <w:r>
-        <w:rPr>
-          <w:rFonts w:ascii="Arial" w:hAnsi="Arial" w:cs="Arial"/>
-          <w:sz w:val="24"/>
-          <w:szCs w:val="24"/>
-        </w:rPr>
-        <w:t>cadena</w:t>
-      </w:r>
-      <w:proofErr w:type="spellEnd"/>
-      <w:r>
-        <w:rPr>
-          <w:rFonts w:ascii="Arial" w:hAnsi="Arial" w:cs="Arial"/>
-          <w:sz w:val="24"/>
-          <w:szCs w:val="24"/>
-        </w:rPr>
-        <w:t xml:space="preserve"> de </w:t>
-      </w:r>
-      <w:proofErr w:type="spellStart"/>
-      <w:r>
-        <w:rPr>
-          <w:rFonts w:ascii="Arial" w:hAnsi="Arial" w:cs="Arial"/>
-          <w:sz w:val="24"/>
-          <w:szCs w:val="24"/>
-        </w:rPr>
-        <w:t>formato</w:t>
-      </w:r>
-      <w:proofErr w:type="spellEnd"/>
-      <w:r>
-        <w:rPr>
-          <w:rFonts w:ascii="Arial" w:hAnsi="Arial" w:cs="Arial"/>
-          <w:sz w:val="24"/>
-          <w:szCs w:val="24"/>
-        </w:rPr>
-        <w:t xml:space="preserve"> y los </w:t>
-      </w:r>
-      <w:proofErr w:type="spellStart"/>
-      <w:r>
-        <w:rPr>
-          <w:rFonts w:ascii="Arial" w:hAnsi="Arial" w:cs="Arial"/>
-          <w:sz w:val="24"/>
-          <w:szCs w:val="24"/>
-        </w:rPr>
-        <w:t>datos</w:t>
-      </w:r>
-      <w:proofErr w:type="spellEnd"/>
-      <w:r>
-        <w:rPr>
-          <w:rFonts w:ascii="Arial" w:hAnsi="Arial" w:cs="Arial"/>
-          <w:sz w:val="24"/>
-          <w:szCs w:val="24"/>
-        </w:rPr>
-        <w:t xml:space="preserve"> a </w:t>
-      </w:r>
-      <w:proofErr w:type="spellStart"/>
-      <w:r>
-        <w:rPr>
-          <w:rFonts w:ascii="Arial" w:hAnsi="Arial" w:cs="Arial"/>
-          <w:sz w:val="24"/>
-          <w:szCs w:val="24"/>
-        </w:rPr>
-        <w:t>guardar</w:t>
-      </w:r>
-      <w:proofErr w:type="spellEnd"/>
-    </w:p>
-    <w:p>
-      <w:pPr>
-        <w:rPr>
-          <w:rFonts w:ascii="Arial" w:hAnsi="Arial" w:cs="Arial"/>
-          <w:sz w:val="24"/>
-          <w:szCs w:val="24"/>
-        </w:rPr>
-      </w:pPr>
-      <w:r>
-        <w:rPr>
-          <w:rFonts w:ascii="Arial" w:hAnsi="Arial" w:cs="Arial"/>
-          <w:sz w:val="24"/>
-          <w:szCs w:val="24"/>
-        </w:rPr>
-        <w:t xml:space="preserve">        </w:t>
-      </w:r>
-      <w:proofErr w:type="spellStart"/>
-      <w:proofErr w:type="gramStart"/>
-      <w:r>
-        <w:rPr>
-          <w:rFonts w:ascii="Arial" w:hAnsi="Arial" w:cs="Arial"/>
-          <w:sz w:val="24"/>
-          <w:szCs w:val="24"/>
-        </w:rPr>
-        <w:t>sprintf</w:t>
-      </w:r>
-      <w:proofErr w:type="spellEnd"/>
-      <w:r>
-        <w:rPr>
-          <w:rFonts w:ascii="Arial" w:hAnsi="Arial" w:cs="Arial"/>
-          <w:sz w:val="24"/>
-          <w:szCs w:val="24"/>
-        </w:rPr>
-        <w:t>(</w:t>
-      </w:r>
-      <w:proofErr w:type="spellStart"/>
-      <w:proofErr w:type="gramEnd"/>
-      <w:r>
-        <w:rPr>
-          <w:rFonts w:ascii="Arial" w:hAnsi="Arial" w:cs="Arial"/>
-          <w:sz w:val="24"/>
-          <w:szCs w:val="24"/>
-        </w:rPr>
-        <w:t>nombreArchivo</w:t>
-      </w:r>
-      <w:proofErr w:type="spellEnd"/>
-      <w:r>
-        <w:rPr>
-          <w:rFonts w:ascii="Arial" w:hAnsi="Arial" w:cs="Arial"/>
-          <w:sz w:val="24"/>
-          <w:szCs w:val="24"/>
-        </w:rPr>
-        <w:t xml:space="preserve">, "datos%d.txt", </w:t>
-      </w:r>
-      <w:proofErr w:type="spellStart"/>
-      <w:r>
-        <w:rPr>
-          <w:rFonts w:ascii="Arial" w:hAnsi="Arial" w:cs="Arial"/>
-          <w:sz w:val="24"/>
-          <w:szCs w:val="24"/>
-        </w:rPr>
-        <w:t>i</w:t>
-      </w:r>
-      <w:proofErr w:type="spellEnd"/>
-      <w:r>
-        <w:rPr>
-          <w:rFonts w:ascii="Arial" w:hAnsi="Arial" w:cs="Arial"/>
-          <w:sz w:val="24"/>
-          <w:szCs w:val="24"/>
-        </w:rPr>
-        <w:t>);</w:t>
-      </w:r>
-    </w:p>
-    <w:p>
-      <w:pPr>
-        <w:rPr>
-          <w:rFonts w:ascii="Arial" w:hAnsi="Arial" w:cs="Arial"/>
-          <w:sz w:val="24"/>
-          <w:szCs w:val="24"/>
-        </w:rPr>
-      </w:pPr>
-    </w:p>
-    <w:p>
-      <w:pPr>
-        <w:rPr>
-          <w:rFonts w:ascii="Arial" w:hAnsi="Arial" w:cs="Arial"/>
-          <w:sz w:val="24"/>
-          <w:szCs w:val="24"/>
-        </w:rPr>
-      </w:pPr>
-    </w:p>
-    <w:p>
-      <w:pPr>
-        <w:rPr>
-          <w:rFonts w:ascii="Arial" w:hAnsi="Arial" w:cs="Arial"/>
-          <w:sz w:val="24"/>
-          <w:szCs w:val="24"/>
-        </w:rPr>
-      </w:pPr>
-      <w:r>
-        <w:rPr>
-          <w:rFonts w:ascii="Arial" w:hAnsi="Arial" w:cs="Arial"/>
-          <w:sz w:val="24"/>
-          <w:szCs w:val="24"/>
-        </w:rPr>
-        <w:t xml:space="preserve">// </w:t>
-      </w:r>
-      <w:proofErr w:type="spellStart"/>
-      <w:r>
-        <w:rPr>
-          <w:rFonts w:ascii="Arial" w:hAnsi="Arial" w:cs="Arial"/>
-          <w:sz w:val="24"/>
-          <w:szCs w:val="24"/>
-        </w:rPr>
-        <w:t>Inicializar</w:t>
-      </w:r>
-      <w:proofErr w:type="spellEnd"/>
-      <w:r>
-        <w:rPr>
-          <w:rFonts w:ascii="Arial" w:hAnsi="Arial" w:cs="Arial"/>
-          <w:sz w:val="24"/>
-          <w:szCs w:val="24"/>
-        </w:rPr>
-        <w:t xml:space="preserve"> la </w:t>
-      </w:r>
-      <w:proofErr w:type="spellStart"/>
-      <w:r>
-        <w:rPr>
-          <w:rFonts w:ascii="Arial" w:hAnsi="Arial" w:cs="Arial"/>
-          <w:sz w:val="24"/>
-          <w:szCs w:val="24"/>
-        </w:rPr>
-        <w:t>semilla</w:t>
-      </w:r>
-      <w:proofErr w:type="spellEnd"/>
-      <w:r>
-        <w:rPr>
-          <w:rFonts w:ascii="Arial" w:hAnsi="Arial" w:cs="Arial"/>
-          <w:sz w:val="24"/>
-          <w:szCs w:val="24"/>
-        </w:rPr>
-        <w:t xml:space="preserve"> del </w:t>
-      </w:r>
-      <w:proofErr w:type="spellStart"/>
-      <w:r>
-        <w:rPr>
-          <w:rFonts w:ascii="Arial" w:hAnsi="Arial" w:cs="Arial"/>
-          <w:sz w:val="24"/>
-          <w:szCs w:val="24"/>
-        </w:rPr>
-        <w:t>generador</w:t>
-      </w:r>
-      <w:proofErr w:type="spellEnd"/>
-      <w:r>
-        <w:rPr>
-          <w:rFonts w:ascii="Arial" w:hAnsi="Arial" w:cs="Arial"/>
-          <w:sz w:val="24"/>
-          <w:szCs w:val="24"/>
-        </w:rPr>
-        <w:t xml:space="preserve"> de </w:t>
-      </w:r>
-      <w:proofErr w:type="spellStart"/>
-      <w:r>
-        <w:rPr>
-          <w:rFonts w:ascii="Arial" w:hAnsi="Arial" w:cs="Arial"/>
-          <w:sz w:val="24"/>
-          <w:szCs w:val="24"/>
-        </w:rPr>
-        <w:t>números</w:t>
-      </w:r>
-      <w:proofErr w:type="spellEnd"/>
-      <w:r>
-        <w:rPr>
-          <w:rFonts w:ascii="Arial" w:hAnsi="Arial" w:cs="Arial"/>
-          <w:sz w:val="24"/>
-          <w:szCs w:val="24"/>
-        </w:rPr>
-        <w:t xml:space="preserve"> </w:t>
-      </w:r>
-      <w:proofErr w:type="spellStart"/>
-      <w:r>
-        <w:rPr>
-          <w:rFonts w:ascii="Arial" w:hAnsi="Arial" w:cs="Arial"/>
-          <w:sz w:val="24"/>
-          <w:szCs w:val="24"/>
-        </w:rPr>
-        <w:t>aleatorios</w:t>
-      </w:r>
-      <w:proofErr w:type="spellEnd"/>
-    </w:p>
-    <w:p>
-      <w:pPr>
-        <w:rPr>
-          <w:rFonts w:ascii="Arial" w:hAnsi="Arial" w:cs="Arial"/>
-          <w:sz w:val="24"/>
-          <w:szCs w:val="24"/>
-        </w:rPr>
-      </w:pPr>
-      <w:proofErr w:type="spellStart"/>
-      <w:r>
-        <w:rPr>
-          <w:rFonts w:ascii="Arial" w:hAnsi="Arial" w:cs="Arial"/>
-          <w:sz w:val="24"/>
-          <w:szCs w:val="24"/>
-        </w:rPr>
-        <w:t>srand</w:t>
-      </w:r>
-      <w:proofErr w:type="spellEnd"/>
-      <w:r>
-        <w:rPr>
-          <w:rFonts w:ascii="Arial" w:hAnsi="Arial" w:cs="Arial"/>
-          <w:sz w:val="24"/>
-          <w:szCs w:val="24"/>
-        </w:rPr>
-        <w:t>(</w:t>
-      </w:r>
-      <w:proofErr w:type="gramStart"/>
-      <w:r>
-        <w:rPr>
-          <w:rFonts w:ascii="Arial" w:hAnsi="Arial" w:cs="Arial"/>
-          <w:sz w:val="24"/>
-          <w:szCs w:val="24"/>
-        </w:rPr>
-        <w:t>time(</w:t>
-      </w:r>
-      <w:proofErr w:type="gramEnd"/>
-      <w:r>
-        <w:rPr>
-          <w:rFonts w:ascii="Arial" w:hAnsi="Arial" w:cs="Arial"/>
-          <w:sz w:val="24"/>
-          <w:szCs w:val="24"/>
-        </w:rPr>
-        <w:t>NULL));</w:t>
-      </w:r>
-    </w:p>
-    <w:p>
-      <w:pPr>
-        <w:rPr>
-          <w:rFonts w:ascii="Arial" w:hAnsi="Arial" w:cs="Arial"/>
-          <w:sz w:val="24"/>
-          <w:szCs w:val="24"/>
-        </w:rPr>
-      </w:pPr>
-      <w:r>
-        <w:rPr>
-          <w:rFonts w:ascii="Arial" w:hAnsi="Arial" w:cs="Arial"/>
-          <w:sz w:val="24"/>
-          <w:szCs w:val="24"/>
-        </w:rPr>
-        <w:t xml:space="preserve">int </w:t>
-      </w:r>
-      <w:proofErr w:type="spellStart"/>
-      <w:r>
-        <w:rPr>
-          <w:rFonts w:ascii="Arial" w:hAnsi="Arial" w:cs="Arial"/>
-          <w:sz w:val="24"/>
-          <w:szCs w:val="24"/>
-        </w:rPr>
-        <w:t>numero_aleatorio</w:t>
-      </w:r>
-      <w:proofErr w:type="spellEnd"/>
-      <w:r>
-        <w:rPr>
-          <w:rFonts w:ascii="Arial" w:hAnsi="Arial" w:cs="Arial"/>
-          <w:sz w:val="24"/>
-          <w:szCs w:val="24"/>
-        </w:rPr>
-        <w:t xml:space="preserve"> = </w:t>
-      </w:r>
-      <w:proofErr w:type="gramStart"/>
-      <w:r>
-        <w:rPr>
-          <w:rFonts w:ascii="Arial" w:hAnsi="Arial" w:cs="Arial"/>
-          <w:sz w:val="24"/>
-          <w:szCs w:val="24"/>
-        </w:rPr>
-        <w:t>rand(</w:t>
-      </w:r>
-      <w:proofErr w:type="gramEnd"/>
-      <w:r>
-        <w:rPr>
-          <w:rFonts w:ascii="Arial" w:hAnsi="Arial" w:cs="Arial"/>
-          <w:sz w:val="24"/>
-          <w:szCs w:val="24"/>
-        </w:rPr>
-        <w:t xml:space="preserve">) % 10 + 1;  // Genera un </w:t>
-      </w:r>
-      <w:proofErr w:type="spellStart"/>
-      <w:r>
-        <w:rPr>
-          <w:rFonts w:ascii="Arial" w:hAnsi="Arial" w:cs="Arial"/>
-          <w:sz w:val="24"/>
-          <w:szCs w:val="24"/>
-        </w:rPr>
-        <w:t>número</w:t>
-      </w:r>
-      <w:proofErr w:type="spellEnd"/>
-      <w:r>
-        <w:rPr>
-          <w:rFonts w:ascii="Arial" w:hAnsi="Arial" w:cs="Arial"/>
-          <w:sz w:val="24"/>
-          <w:szCs w:val="24"/>
-        </w:rPr>
-        <w:t xml:space="preserve"> entre 1 y 10</w:t>
-      </w:r>
-    </w:p>
-    <w:p>
-      <w:pPr>
-        <w:rPr>
-          <w:rFonts w:ascii="Arial" w:hAnsi="Arial" w:cs="Arial"/>
-          <w:sz w:val="24"/>
-          <w:szCs w:val="24"/>
-        </w:rPr>
-      </w:pPr>
-      <w:r>
-        <w:rPr>
-          <w:rFonts w:ascii="Arial" w:hAnsi="Arial" w:cs="Arial"/>
-          <w:sz w:val="24"/>
-          <w:szCs w:val="24"/>
-        </w:rPr>
-        <w:t xml:space="preserve">    //</w:t>
-      </w:r>
-      <w:proofErr w:type="spellStart"/>
-      <w:r>
-        <w:rPr>
-          <w:rFonts w:ascii="Arial" w:hAnsi="Arial" w:cs="Arial"/>
-          <w:sz w:val="24"/>
-          <w:szCs w:val="24"/>
-        </w:rPr>
-        <w:t>atoi</w:t>
-      </w:r>
-      <w:proofErr w:type="spellEnd"/>
-      <w:r>
-        <w:rPr>
-          <w:rFonts w:ascii="Arial" w:hAnsi="Arial" w:cs="Arial"/>
-          <w:sz w:val="24"/>
-          <w:szCs w:val="24"/>
-        </w:rPr>
-        <w:t xml:space="preserve"> </w:t>
-      </w:r>
-      <w:proofErr w:type="spellStart"/>
-      <w:r>
-        <w:rPr>
-          <w:rFonts w:ascii="Arial" w:hAnsi="Arial" w:cs="Arial"/>
-          <w:sz w:val="24"/>
-          <w:szCs w:val="24"/>
-        </w:rPr>
-        <w:t>metodo</w:t>
-      </w:r>
-      <w:proofErr w:type="spellEnd"/>
-      <w:r>
-        <w:rPr>
-          <w:rFonts w:ascii="Arial" w:hAnsi="Arial" w:cs="Arial"/>
-          <w:sz w:val="24"/>
-          <w:szCs w:val="24"/>
-        </w:rPr>
-        <w:t xml:space="preserve"> para pasar un string </w:t>
-      </w:r>
-      <w:proofErr w:type="gramStart"/>
-      <w:r>
-        <w:rPr>
-          <w:rFonts w:ascii="Arial" w:hAnsi="Arial" w:cs="Arial"/>
-          <w:sz w:val="24"/>
-          <w:szCs w:val="24"/>
-        </w:rPr>
-        <w:t>a</w:t>
-      </w:r>
-      <w:proofErr w:type="gramEnd"/>
-      <w:r>
-        <w:rPr>
-          <w:rFonts w:ascii="Arial" w:hAnsi="Arial" w:cs="Arial"/>
-          <w:sz w:val="24"/>
-          <w:szCs w:val="24"/>
-        </w:rPr>
-        <w:t xml:space="preserve"> int</w:t>
-      </w:r>
-    </w:p>
-    <w:p>
-      <w:pPr>
-        <w:rPr>
-          <w:rFonts w:ascii="Arial" w:hAnsi="Arial" w:cs="Arial" w:hint="eastAsia"/>
-          <w:sz w:val="24"/>
-          <w:szCs w:val="24"/>
-        </w:rPr>
-      </w:pPr>
-      <w:r>
-        <w:rPr>
-          <w:rFonts w:ascii="Arial" w:hAnsi="Arial" w:cs="Arial"/>
-          <w:sz w:val="24"/>
-          <w:szCs w:val="24"/>
-        </w:rPr>
-        <w:t xml:space="preserve">    int n = </w:t>
-      </w:r>
-      <w:proofErr w:type="spellStart"/>
-      <w:r>
-        <w:rPr>
-          <w:rFonts w:ascii="Arial" w:hAnsi="Arial" w:cs="Arial"/>
-          <w:sz w:val="24"/>
-          <w:szCs w:val="24"/>
-        </w:rPr>
-        <w:t>atoi</w:t>
-      </w:r>
-      <w:proofErr w:type="spellEnd"/>
-      <w:r>
-        <w:rPr>
-          <w:rFonts w:ascii="Arial" w:hAnsi="Arial" w:cs="Arial"/>
-          <w:sz w:val="24"/>
-          <w:szCs w:val="24"/>
-        </w:rPr>
-        <w:t>(</w:t>
-      </w:r>
-      <w:proofErr w:type="spellStart"/>
-      <w:proofErr w:type="gramStart"/>
-      <w:r>
-        <w:rPr>
-          <w:rFonts w:ascii="Arial" w:hAnsi="Arial" w:cs="Arial"/>
-          <w:sz w:val="24"/>
-          <w:szCs w:val="24"/>
-        </w:rPr>
-        <w:t>argv</w:t>
-      </w:r>
-      <w:proofErr w:type="spellEnd"/>
-      <w:r>
-        <w:rPr>
-          <w:rFonts w:ascii="Arial" w:hAnsi="Arial" w:cs="Arial"/>
-          <w:sz w:val="24"/>
-          <w:szCs w:val="24"/>
-        </w:rPr>
-        <w:t>[</w:t>
-      </w:r>
-      <w:proofErr w:type="gramEnd"/>
-      <w:r>
-        <w:rPr>
-          <w:rFonts w:ascii="Arial" w:hAnsi="Arial" w:cs="Arial"/>
-          <w:sz w:val="24"/>
-          <w:szCs w:val="24"/>
-        </w:rPr>
-        <w:t>1]);</w:t>
+        <w:t xml:space="preserve">        char nombreArchivo[20]; // Suficientemente grande para "datos" + número + ".txt"</w:t>
+      </w:r>
+    </w:p>
+    <w:p>
+      <w:pPr>
+        <w:rPr>
+          <w:rFonts w:ascii="Arial" w:hAnsi="Arial" w:cs="Arial"/>
+          <w:sz w:val="24"/>
+          <w:szCs w:val="24"/>
+        </w:rPr>
+      </w:pPr>
+    </w:p>
+    <w:p>
+      <w:pPr>
+        <w:rPr>
+          <w:rFonts w:ascii="Arial" w:hAnsi="Arial" w:cs="Arial"/>
+          <w:sz w:val="24"/>
+          <w:szCs w:val="24"/>
+        </w:rPr>
+      </w:pPr>
+      <w:r>
+        <w:rPr>
+          <w:rFonts w:ascii="Arial" w:hAnsi="Arial" w:cs="Arial"/>
+          <w:sz w:val="24"/>
+          <w:szCs w:val="24"/>
+        </w:rPr>
+        <w:t xml:space="preserve">        // sprintf Parámetros: La cadena de destino, la cadena de formato y los datos a guardar</w:t>
+      </w:r>
+    </w:p>
+    <w:p>
+      <w:pPr>
+        <w:rPr>
+          <w:rFonts w:ascii="Arial" w:hAnsi="Arial" w:cs="Arial"/>
+          <w:sz w:val="24"/>
+          <w:szCs w:val="24"/>
+        </w:rPr>
+      </w:pPr>
+      <w:r>
+        <w:rPr>
+          <w:rFonts w:ascii="Arial" w:hAnsi="Arial" w:cs="Arial"/>
+          <w:sz w:val="24"/>
+          <w:szCs w:val="24"/>
+        </w:rPr>
+        <w:t xml:space="preserve">        sprintf(nombreArchivo, "datos%d.txt", i);</w:t>
+      </w:r>
+    </w:p>
+    <w:p>
+      <w:pPr>
+        <w:rPr>
+          <w:rFonts w:ascii="Arial" w:hAnsi="Arial" w:cs="Arial"/>
+          <w:sz w:val="24"/>
+          <w:szCs w:val="24"/>
+        </w:rPr>
+      </w:pPr>
+    </w:p>
+    <w:p>
+      <w:pPr>
+        <w:rPr>
+          <w:rFonts w:ascii="Arial" w:hAnsi="Arial" w:cs="Arial"/>
+          <w:sz w:val="24"/>
+          <w:szCs w:val="24"/>
+        </w:rPr>
+      </w:pPr>
+    </w:p>
+    <w:p>
+      <w:pPr>
+        <w:rPr>
+          <w:rFonts w:ascii="Arial" w:hAnsi="Arial" w:cs="Arial"/>
+          <w:sz w:val="24"/>
+          <w:szCs w:val="24"/>
+        </w:rPr>
+      </w:pPr>
+      <w:r>
+        <w:rPr>
+          <w:rFonts w:ascii="Arial" w:hAnsi="Arial" w:cs="Arial"/>
+          <w:sz w:val="24"/>
+          <w:szCs w:val="24"/>
+        </w:rPr>
+        <w:t>// Inicializar la semilla del generador de números aleatorios</w:t>
+      </w:r>
+    </w:p>
+    <w:p>
+      <w:pPr>
+        <w:rPr>
+          <w:rFonts w:ascii="Arial" w:hAnsi="Arial" w:cs="Arial"/>
+          <w:sz w:val="24"/>
+          <w:szCs w:val="24"/>
+        </w:rPr>
+      </w:pPr>
+      <w:r>
+        <w:rPr>
+          <w:rFonts w:ascii="Arial" w:hAnsi="Arial" w:cs="Arial"/>
+          <w:sz w:val="24"/>
+          <w:szCs w:val="24"/>
+        </w:rPr>
+        <w:t>srand(time(NULL));</w:t>
+      </w:r>
+    </w:p>
+    <w:p>
+      <w:pPr>
+        <w:rPr>
+          <w:rFonts w:ascii="Arial" w:hAnsi="Arial" w:cs="Arial"/>
+          <w:sz w:val="24"/>
+          <w:szCs w:val="24"/>
+        </w:rPr>
+      </w:pPr>
+      <w:r>
+        <w:rPr>
+          <w:rFonts w:ascii="Arial" w:hAnsi="Arial" w:cs="Arial"/>
+          <w:sz w:val="24"/>
+          <w:szCs w:val="24"/>
+        </w:rPr>
+        <w:t>int numero_aleatorio = rand() % 10 + 1;  // Genera un número entre 1 y 10</w:t>
+      </w:r>
+    </w:p>
+    <w:p>
+      <w:pPr>
+        <w:rPr>
+          <w:rFonts w:ascii="Arial" w:hAnsi="Arial" w:cs="Arial"/>
+          <w:sz w:val="24"/>
+          <w:szCs w:val="24"/>
+        </w:rPr>
+      </w:pPr>
+      <w:r>
+        <w:rPr>
+          <w:rFonts w:ascii="Arial" w:hAnsi="Arial" w:cs="Arial"/>
+          <w:sz w:val="24"/>
+          <w:szCs w:val="24"/>
+        </w:rPr>
+        <w:t xml:space="preserve">    //atoi metodo para pasar un string a int</w:t>
+      </w:r>
+    </w:p>
+    <w:p>
+      <w:pPr>
+        <w:rPr>
+          <w:rFonts w:ascii="Arial" w:hAnsi="Arial" w:cs="Arial"/>
+          <w:sz w:val="24"/>
+          <w:szCs w:val="24"/>
+        </w:rPr>
+      </w:pPr>
+      <w:r>
+        <w:rPr>
+          <w:rFonts w:ascii="Arial" w:hAnsi="Arial" w:cs="Arial"/>
+          <w:sz w:val="24"/>
+          <w:szCs w:val="24"/>
+        </w:rPr>
+        <w:t xml:space="preserve">    int n = atoi(argv[1]);</w:t>
+      </w:r>
+    </w:p>
+    <w:p>
+      <w:pPr>
+        <w:rPr>
+          <w:rFonts w:ascii="Arial" w:hAnsi="Arial" w:cs="Arial"/>
+          <w:sz w:val="24"/>
+          <w:szCs w:val="24"/>
+        </w:rPr>
+      </w:pPr>
+      <w:r>
+        <w:rPr>
+          <w:rFonts w:ascii="Arial" w:hAnsi="Arial" w:cs="Arial"/>
+          <w:sz w:val="24"/>
+          <w:szCs w:val="24"/>
+        </w:rPr>
+        <w:lastRenderedPageBreak/>
+        <w:t>fflush(stdout);</w:t>
+      </w:r>
+    </w:p>
+    <w:p>
+      <w:pPr>
+        <w:rPr>
+          <w:rFonts w:ascii="Arial" w:hAnsi="Arial" w:cs="Arial"/>
+          <w:sz w:val="24"/>
+          <w:szCs w:val="24"/>
+          <w:u w:val="single"/>
+        </w:rPr>
+      </w:pPr>
+      <w:r>
+        <w:rPr>
+          <w:rFonts w:ascii="Arial" w:hAnsi="Arial" w:cs="Arial"/>
+          <w:sz w:val="24"/>
+          <w:szCs w:val="24"/>
+          <w:u w:val="single"/>
+        </w:rPr>
+        <w:t xml:space="preserve">            // Inicializar la semilla con el tiempo actual</w:t>
+      </w:r>
+    </w:p>
+    <w:p>
+      <w:pPr>
+        <w:rPr>
+          <w:rFonts w:ascii="Arial" w:hAnsi="Arial" w:cs="Arial"/>
+          <w:sz w:val="24"/>
+          <w:szCs w:val="24"/>
+          <w:u w:val="single"/>
+        </w:rPr>
+      </w:pPr>
+    </w:p>
+    <w:p>
+      <w:pPr>
+        <w:rPr>
+          <w:rFonts w:ascii="Arial" w:hAnsi="Arial" w:cs="Arial"/>
+          <w:sz w:val="24"/>
+          <w:szCs w:val="24"/>
+          <w:u w:val="single"/>
+        </w:rPr>
+      </w:pPr>
+      <w:r>
+        <w:rPr>
+          <w:rFonts w:ascii="Arial" w:hAnsi="Arial" w:cs="Arial"/>
+          <w:sz w:val="24"/>
+          <w:szCs w:val="24"/>
+          <w:u w:val="single"/>
+        </w:rPr>
+        <w:t xml:space="preserve">        srand(time(NULL));</w:t>
+      </w:r>
+    </w:p>
+    <w:p>
+      <w:pPr>
+        <w:rPr>
+          <w:rFonts w:ascii="Arial" w:hAnsi="Arial" w:cs="Arial"/>
+          <w:sz w:val="24"/>
+          <w:szCs w:val="24"/>
+          <w:u w:val="single"/>
+        </w:rPr>
+      </w:pPr>
+    </w:p>
+    <w:p>
+      <w:pPr>
+        <w:rPr>
+          <w:rFonts w:ascii="Arial" w:hAnsi="Arial" w:cs="Arial"/>
+          <w:sz w:val="24"/>
+          <w:szCs w:val="24"/>
+          <w:u w:val="single"/>
+        </w:rPr>
+      </w:pPr>
+      <w:r>
+        <w:rPr>
+          <w:rFonts w:ascii="Arial" w:hAnsi="Arial" w:cs="Arial"/>
+          <w:sz w:val="24"/>
+          <w:szCs w:val="24"/>
+          <w:u w:val="single"/>
+        </w:rPr>
+        <w:t xml:space="preserve">        int numeroAleatorio1 = rand() %100 ;</w:t>
+      </w:r>
+    </w:p>
+    <w:p>
+      <w:pPr>
+        <w:rPr>
+          <w:rFonts w:ascii="Arial" w:hAnsi="Arial" w:cs="Arial"/>
+          <w:sz w:val="24"/>
+          <w:szCs w:val="24"/>
+          <w:u w:val="single"/>
+        </w:rPr>
+      </w:pPr>
+    </w:p>
+    <w:p>
+      <w:pPr>
+        <w:rPr>
+          <w:rFonts w:ascii="Arial" w:hAnsi="Arial" w:cs="Arial"/>
+          <w:sz w:val="24"/>
+          <w:szCs w:val="24"/>
+          <w:u w:val="single"/>
+        </w:rPr>
+      </w:pPr>
+      <w:r>
+        <w:rPr>
+          <w:rFonts w:ascii="Arial" w:hAnsi="Arial" w:cs="Arial"/>
+          <w:sz w:val="24"/>
+          <w:szCs w:val="24"/>
+          <w:u w:val="single"/>
+        </w:rPr>
+        <w:t xml:space="preserve">        int numeroAleatorio2 = rand() %100 ;</w:t>
+      </w:r>
+    </w:p>
+    <w:p>
+      <w:pPr>
+        <w:rPr>
+          <w:rFonts w:ascii="Arial" w:hAnsi="Arial" w:cs="Arial"/>
+          <w:sz w:val="24"/>
+          <w:szCs w:val="24"/>
+          <w:u w:val="single"/>
+        </w:rPr>
+      </w:pPr>
+    </w:p>
+    <w:p>
+      <w:pPr>
+        <w:rPr>
+          <w:rFonts w:ascii="Arial" w:hAnsi="Arial" w:cs="Arial"/>
+          <w:sz w:val="24"/>
+          <w:szCs w:val="24"/>
+          <w:u w:val="single"/>
+        </w:rPr>
+      </w:pPr>
+      <w:r>
+        <w:rPr>
+          <w:rFonts w:ascii="Arial" w:hAnsi="Arial" w:cs="Arial"/>
+          <w:sz w:val="24"/>
+          <w:szCs w:val="24"/>
+          <w:u w:val="single"/>
+        </w:rPr>
+        <w:t xml:space="preserve">        int </w:t>
+      </w:r>
+      <w:r>
+        <w:rPr>
+          <w:rFonts w:ascii="Arial" w:hAnsi="Arial" w:cs="Arial"/>
+          <w:sz w:val="24"/>
+          <w:szCs w:val="24"/>
+        </w:rPr>
+        <w:t>numeroAleatorio3</w:t>
+      </w:r>
+      <w:r>
+        <w:rPr>
+          <w:rFonts w:ascii="Arial" w:hAnsi="Arial" w:cs="Arial"/>
+          <w:sz w:val="24"/>
+          <w:szCs w:val="24"/>
+          <w:u w:val="single"/>
+        </w:rPr>
+        <w:t xml:space="preserve"> = rand() %100 ;</w:t>
       </w:r>
     </w:p>
     <w:sectPr>
@@ -1782,7 +1050,7 @@
 </file>
 
 <file path=word/numbering.xml><?xml version="1.0" encoding="utf-8"?>
-<w:numbering xmlns:wpc="http://schemas.microsoft.com/office/word/2010/wordprocessingCanvas" xmlns:cx="http://schemas.microsoft.com/office/drawing/2014/chartex" xmlns:cx1="http://schemas.microsoft.com/office/drawing/2015/9/8/chartex" xmlns:cx2="http://schemas.microsoft.com/office/drawing/2015/10/21/chartex" xmlns:cx3="http://schemas.microsoft.com/office/drawing/2016/5/9/chartex" xmlns:cx4="http://schemas.microsoft.com/office/drawing/2016/5/10/chartex" xmlns:cx5="http://schemas.microsoft.com/office/drawing/2016/5/11/chartex" xmlns:cx6="http://schemas.microsoft.com/office/drawing/2016/5/12/chartex" xmlns:cx7="http://schemas.microsoft.com/office/drawing/2016/5/13/chartex" xmlns:cx8="http://schemas.microsoft.com/office/drawing/2016/5/14/chartex" xmlns:mc="http://schemas.openxmlformats.org/markup-compatibility/2006" xmlns:aink="http://schemas.microsoft.com/office/drawing/2016/ink" xmlns:am3d="http://schemas.microsoft.com/office/drawing/2017/model3d" xmlns:o="urn:schemas-microsoft-com:office:office" xmlns:r="http://schemas.openxmlformats.org/officeDocument/2006/relationships" xmlns:m="http://schemas.openxmlformats.org/officeDocument/2006/math" xmlns:v="urn:schemas-microsoft-com:vml" xmlns:wp14="http://schemas.microsoft.com/office/word/2010/wordprocessingDrawing" xmlns:wp="http://schemas.openxmlformats.org/drawingml/2006/wordprocessingDrawing" xmlns:w10="urn:schemas-microsoft-com:office:word" xmlns:w="http://schemas.openxmlformats.org/wordprocessingml/2006/main" xmlns:w14="http://schemas.microsoft.com/office/word/2010/wordml" xmlns:w15="http://schemas.microsoft.com/office/word/2012/wordml" xmlns:w16cex="http://schemas.microsoft.com/office/word/2018/wordml/cex" xmlns:w16cid="http://schemas.microsoft.com/office/word/2016/wordml/cid" xmlns:w16="http://schemas.microsoft.com/office/word/2018/wordml" xmlns:w16sdtdh="http://schemas.microsoft.com/office/word/2020/wordml/sdtdatahash" xmlns:w16se="http://schemas.microsoft.com/office/word/2015/wordml/symex" xmlns:wpg="http://schemas.microsoft.com/office/word/2010/wordprocessingGroup" xmlns:wpi="http://schemas.microsoft.com/office/word/2010/wordprocessingInk" xmlns:wne="http://schemas.microsoft.com/office/word/2006/wordml" xmlns:wps="http://schemas.microsoft.com/office/word/2010/wordprocessingShape" mc:Ignorable="w14 w15 w16se w16cid w16 w16cex w16sdtdh wp14">
+<w:numbering xmlns:wpc="http://schemas.microsoft.com/office/word/2010/wordprocessingCanvas" xmlns:cx="http://schemas.microsoft.com/office/drawing/2014/chartex" xmlns:cx1="http://schemas.microsoft.com/office/drawing/2015/9/8/chartex" xmlns:cx2="http://schemas.microsoft.com/office/drawing/2015/10/21/chartex" xmlns:cx3="http://schemas.microsoft.com/office/drawing/2016/5/9/chartex" xmlns:cx4="http://schemas.microsoft.com/office/drawing/2016/5/10/chartex" xmlns:cx5="http://schemas.microsoft.com/office/drawing/2016/5/11/chartex" xmlns:cx6="http://schemas.microsoft.com/office/drawing/2016/5/12/chartex" xmlns:cx7="http://schemas.microsoft.com/office/drawing/2016/5/13/chartex" xmlns:cx8="http://schemas.microsoft.com/office/drawing/2016/5/14/chartex" xmlns:mc="http://schemas.openxmlformats.org/markup-compatibility/2006" xmlns:aink="http://schemas.microsoft.com/office/drawing/2016/ink" xmlns:am3d="http://schemas.microsoft.com/office/drawing/2017/model3d" xmlns:o="urn:schemas-microsoft-com:office:office" xmlns:oel="http://schemas.microsoft.com/office/2019/extlst" xmlns:r="http://schemas.openxmlformats.org/officeDocument/2006/relationships" xmlns:m="http://schemas.openxmlformats.org/officeDocument/2006/math" xmlns:v="urn:schemas-microsoft-com:vml" xmlns:wp14="http://schemas.microsoft.com/office/word/2010/wordprocessingDrawing" xmlns:wp="http://schemas.openxmlformats.org/drawingml/2006/wordprocessingDrawing" xmlns:w10="urn:schemas-microsoft-com:office:word" xmlns:w="http://schemas.openxmlformats.org/wordprocessingml/2006/main" xmlns:w14="http://schemas.microsoft.com/office/word/2010/wordml" xmlns:w15="http://schemas.microsoft.com/office/word/2012/wordml" xmlns:w16cex="http://schemas.microsoft.com/office/word/2018/wordml/cex" xmlns:w16cid="http://schemas.microsoft.com/office/word/2016/wordml/cid" xmlns:w16="http://schemas.microsoft.com/office/word/2018/wordml" xmlns:w16sdtdh="http://schemas.microsoft.com/office/word/2020/wordml/sdtdatahash" xmlns:w16se="http://schemas.microsoft.com/office/word/2015/wordml/symex" xmlns:wpg="http://schemas.microsoft.com/office/word/2010/wordprocessingGroup" xmlns:wpi="http://schemas.microsoft.com/office/word/2010/wordprocessingInk" xmlns:wne="http://schemas.microsoft.com/office/word/2006/wordml" xmlns:wps="http://schemas.microsoft.com/office/word/2010/wordprocessingShape" mc:Ignorable="w14 w15 w16se w16cid w16 w16cex w16sdtdh wp14">
   <w:abstractNum w:abstractNumId="0" w15:restartNumberingAfterBreak="0">
     <w:nsid w:val="4E7E0CE1"/>
     <w:multiLevelType w:val="hybridMultilevel"/>
@@ -2045,10 +1313,10 @@
       </w:rPr>
     </w:lvl>
   </w:abstractNum>
-  <w:num w:numId="1">
+  <w:num w:numId="1" w16cid:durableId="1004092689">
     <w:abstractNumId w:val="0"/>
   </w:num>
-  <w:num w:numId="2">
+  <w:num w:numId="2" w16cid:durableId="1888224150">
     <w:abstractNumId w:val="1"/>
   </w:num>
 </w:numbering>
@@ -2522,7 +1790,7 @@
       <w:jc w:val="left"/>
     </w:pPr>
     <w:rPr>
-      <w:rFonts w:ascii="宋体" w:eastAsia="宋体" w:hAnsi="宋体" w:cs="宋体"/>
+      <w:rFonts w:ascii="SimSun" w:eastAsia="SimSun" w:hAnsi="SimSun" w:cs="SimSun"/>
       <w:kern w:val="0"/>
       <w:sz w:val="24"/>
       <w:szCs w:val="24"/>
@@ -2536,7 +1804,7 @@
     <w:semiHidden/>
     <w:rsid w:val="00B03641"/>
     <w:rPr>
-      <w:rFonts w:ascii="宋体" w:eastAsia="宋体" w:hAnsi="宋体" w:cs="宋体"/>
+      <w:rFonts w:ascii="SimSun" w:eastAsia="SimSun" w:hAnsi="SimSun" w:cs="SimSun"/>
       <w:kern w:val="0"/>
       <w:sz w:val="24"/>
       <w:szCs w:val="24"/>
@@ -2550,7 +1818,7 @@
     <w:unhideWhenUsed/>
     <w:rsid w:val="00B03641"/>
     <w:rPr>
-      <w:rFonts w:ascii="宋体" w:eastAsia="宋体" w:hAnsi="宋体" w:cs="宋体"/>
+      <w:rFonts w:ascii="SimSun" w:eastAsia="SimSun" w:hAnsi="SimSun" w:cs="SimSun"/>
       <w:sz w:val="24"/>
       <w:szCs w:val="24"/>
     </w:rPr>
@@ -2583,7 +1851,7 @@
       <w:jc w:val="left"/>
     </w:pPr>
     <w:rPr>
-      <w:rFonts w:ascii="宋体" w:eastAsia="宋体" w:hAnsi="宋体" w:cs="宋体"/>
+      <w:rFonts w:ascii="SimSun" w:eastAsia="SimSun" w:hAnsi="SimSun" w:cs="SimSun"/>
       <w:kern w:val="0"/>
       <w:sz w:val="24"/>
       <w:szCs w:val="24"/>

</xml_diff>